<commit_message>
Reproduction case for #133 (couldn't get it to reproduce). Original issue possibly caused by a corrupted template?
</commit_message>
<xml_diff>
--- a/src/__tests__/fixtures/link-regression-issue-83.docx
+++ b/src/__tests__/fixtures/link-regression-issue-83.docx
@@ -2,39 +2,23 @@
 <file path=word/document.xml><?xml version="1.0" encoding="utf-8"?>
 <w:document xmlns:wpc="http://schemas.microsoft.com/office/word/2010/wordprocessingCanvas" xmlns:cx="http://schemas.microsoft.com/office/drawing/2014/chartex" xmlns:cx1="http://schemas.microsoft.com/office/drawing/2015/9/8/chartex" xmlns:cx2="http://schemas.microsoft.com/office/drawing/2015/10/21/chartex" xmlns:cx3="http://schemas.microsoft.com/office/drawing/2016/5/9/chartex" xmlns:cx4="http://schemas.microsoft.com/office/drawing/2016/5/10/chartex" xmlns:cx5="http://schemas.microsoft.com/office/drawing/2016/5/11/chartex" xmlns:cx6="http://schemas.microsoft.com/office/drawing/2016/5/12/chartex" xmlns:cx7="http://schemas.microsoft.com/office/drawing/2016/5/13/chartex" xmlns:cx8="http://schemas.microsoft.com/office/drawing/2016/5/14/chartex" xmlns:mc="http://schemas.openxmlformats.org/markup-compatibility/2006" xmlns:aink="http://schemas.microsoft.com/office/drawing/2016/ink" xmlns:am3d="http://schemas.microsoft.com/office/drawing/2017/model3d" xmlns:o="urn:schemas-microsoft-com:office:office" xmlns:r="http://schemas.openxmlformats.org/officeDocument/2006/relationships" xmlns:m="http://schemas.openxmlformats.org/officeDocument/2006/math" xmlns:v="urn:schemas-microsoft-com:vml" xmlns:wp14="http://schemas.microsoft.com/office/word/2010/wordprocessingDrawing" xmlns:wp="http://schemas.openxmlformats.org/drawingml/2006/wordprocessingDrawing" xmlns:w10="urn:schemas-microsoft-com:office:word" xmlns:w="http://schemas.openxmlformats.org/wordprocessingml/2006/main" xmlns:w14="http://schemas.microsoft.com/office/word/2010/wordml" xmlns:w15="http://schemas.microsoft.com/office/word/2012/wordml" xmlns:w16cid="http://schemas.microsoft.com/office/word/2016/wordml/cid" xmlns:w16se="http://schemas.microsoft.com/office/word/2015/wordml/symex" xmlns:wpg="http://schemas.microsoft.com/office/word/2010/wordprocessingGroup" xmlns:wpi="http://schemas.microsoft.com/office/word/2010/wordprocessingInk" xmlns:wne="http://schemas.microsoft.com/office/word/2006/wordml" xmlns:wps="http://schemas.microsoft.com/office/word/2010/wordprocessingShape" mc:Ignorable="w14 w15 w16se w16cid wp14">
   <w:body>
-    <w:p/>
     <w:p>
       <w:r>
-        <w:t>+++FOR company IN companies+++</w:t>
+        <w:t>+++FOR link IN links+++</w:t>
       </w:r>
     </w:p>
     <w:p>
       <w:r>
-        <w:t>+++INS $company.name+++</w:t>
+        <w:t>+++LINK ({  url: $link.url, label: $link.name })+++</w:t>
       </w:r>
     </w:p>
     <w:p>
       <w:r>
-        <w:t xml:space="preserve">+++LINK ({ </w:t>
-      </w:r>
-      <w:proofErr w:type="spellStart"/>
-      <w:r>
-        <w:t>url</w:t>
-      </w:r>
-      <w:proofErr w:type="spellEnd"/>
-      <w:r>
-        <w:t>: 'http://www.test.com', label: 'Link' })+++</w:t>
+        <w:t>+++END-FOR link+++</w:t>
       </w:r>
       <w:bookmarkStart w:id="0" w:name="_GoBack"/>
       <w:bookmarkEnd w:id="0"/>
     </w:p>
-    <w:p>
-      <w:r>
-        <w:t>+++END-FOR company+++</w:t>
-      </w:r>
-    </w:p>
-    <w:p/>
-    <w:p/>
     <w:sectPr>
       <w:pgSz w:w="11900" w:h="16840"/>
       <w:pgMar w:top="1440" w:right="1440" w:bottom="1440" w:left="1440" w:header="708" w:footer="708" w:gutter="0"/>

</xml_diff>

<commit_message>
Issue #133 can now be reproduced. The issue seems to only occur with LINK commands that are formatted (e.g. bold). Thanks @DvirH for providing an example.
</commit_message>
<xml_diff>
--- a/src/__tests__/fixtures/link-regression-issue-83.docx
+++ b/src/__tests__/fixtures/link-regression-issue-83.docx
@@ -9,38 +9,763 @@
     </w:p>
     <w:p>
       <w:r>
-        <w:t>+++LINK ({  url: $link.url, label: $link.name })+++</w:t>
+        <w:t>+++LINK ({ url: $link.url, label: $link.name })+++</w:t>
       </w:r>
     </w:p>
     <w:p>
       <w:r>
         <w:t>+++END-FOR link+++</w:t>
       </w:r>
+    </w:p>
+    <w:p/>
+    <w:p>
+      <w:r>
+        <w:t>+++FOR link IN links+++</w:t>
+      </w:r>
+    </w:p>
+    <w:p>
+      <w:pPr>
+        <w:rPr>
+          <w:b/>
+        </w:rPr>
+      </w:pPr>
+      <w:r>
+        <w:rPr>
+          <w:b/>
+        </w:rPr>
+        <w:t>+++LINK ({ url: $link.url, label: $link.name })+++</w:t>
+      </w:r>
+    </w:p>
+    <w:p>
+      <w:r>
+        <w:t>+++END-FOR link+++</w:t>
+      </w:r>
+    </w:p>
+    <w:p/>
+    <w:p>
+      <w:r>
+        <w:t>+++FOR link IN links+++</w:t>
+      </w:r>
+    </w:p>
+    <w:p>
+      <w:pPr>
+        <w:rPr>
+          <w:u w:val="single"/>
+        </w:rPr>
+      </w:pPr>
       <w:bookmarkStart w:id="0" w:name="_GoBack"/>
-      <w:bookmarkEnd w:id="0"/>
+      <w:r>
+        <w:rPr>
+          <w:u w:val="single"/>
+        </w:rPr>
+        <w:t>+++LINK ({ url: $link.url, label: $link.name })+++</w:t>
+      </w:r>
     </w:p>
+    <w:bookmarkEnd w:id="0"/>
+    <w:p>
+      <w:r>
+        <w:t>+++END-FOR link+++</w:t>
+      </w:r>
+    </w:p>
+    <w:p/>
     <w:sectPr>
-      <w:pgSz w:w="11900" w:h="16840"/>
-      <w:pgMar w:top="1440" w:right="1440" w:bottom="1440" w:left="1440" w:header="708" w:footer="708" w:gutter="0"/>
+      <w:headerReference w:type="default" r:id="rId8"/>
+      <w:footerReference w:type="default" r:id="rId9"/>
+      <w:pgSz w:w="11906" w:h="16838"/>
+      <w:pgMar w:top="720" w:right="720" w:bottom="720" w:left="720" w:header="708" w:footer="708" w:gutter="0"/>
       <w:cols w:space="708"/>
+      <w:titlePg/>
+      <w:bidi/>
+      <w:rtlGutter/>
       <w:docGrid w:linePitch="360"/>
     </w:sectPr>
   </w:body>
 </w:document>
 </file>
 
+<file path=word/endnotes.xml><?xml version="1.0" encoding="utf-8"?>
+<w:endnotes xmlns:wpc="http://schemas.microsoft.com/office/word/2010/wordprocessingCanvas" xmlns:cx="http://schemas.microsoft.com/office/drawing/2014/chartex" xmlns:cx1="http://schemas.microsoft.com/office/drawing/2015/9/8/chartex" xmlns:cx2="http://schemas.microsoft.com/office/drawing/2015/10/21/chartex" xmlns:cx3="http://schemas.microsoft.com/office/drawing/2016/5/9/chartex" xmlns:cx4="http://schemas.microsoft.com/office/drawing/2016/5/10/chartex" xmlns:cx5="http://schemas.microsoft.com/office/drawing/2016/5/11/chartex" xmlns:cx6="http://schemas.microsoft.com/office/drawing/2016/5/12/chartex" xmlns:cx7="http://schemas.microsoft.com/office/drawing/2016/5/13/chartex" xmlns:cx8="http://schemas.microsoft.com/office/drawing/2016/5/14/chartex" xmlns:mc="http://schemas.openxmlformats.org/markup-compatibility/2006" xmlns:aink="http://schemas.microsoft.com/office/drawing/2016/ink" xmlns:am3d="http://schemas.microsoft.com/office/drawing/2017/model3d" xmlns:o="urn:schemas-microsoft-com:office:office" xmlns:r="http://schemas.openxmlformats.org/officeDocument/2006/relationships" xmlns:m="http://schemas.openxmlformats.org/officeDocument/2006/math" xmlns:v="urn:schemas-microsoft-com:vml" xmlns:wp14="http://schemas.microsoft.com/office/word/2010/wordprocessingDrawing" xmlns:wp="http://schemas.openxmlformats.org/drawingml/2006/wordprocessingDrawing" xmlns:w10="urn:schemas-microsoft-com:office:word" xmlns:w="http://schemas.openxmlformats.org/wordprocessingml/2006/main" xmlns:w14="http://schemas.microsoft.com/office/word/2010/wordml" xmlns:w15="http://schemas.microsoft.com/office/word/2012/wordml" xmlns:w16cid="http://schemas.microsoft.com/office/word/2016/wordml/cid" xmlns:w16se="http://schemas.microsoft.com/office/word/2015/wordml/symex" xmlns:wpg="http://schemas.microsoft.com/office/word/2010/wordprocessingGroup" xmlns:wpi="http://schemas.microsoft.com/office/word/2010/wordprocessingInk" xmlns:wne="http://schemas.microsoft.com/office/word/2006/wordml" xmlns:wps="http://schemas.microsoft.com/office/word/2010/wordprocessingShape" mc:Ignorable="w14 w15 w16se w16cid wp14">
+  <w:endnote w:type="separator" w:id="-1">
+    <w:p>
+      <w:r>
+        <w:separator/>
+      </w:r>
+    </w:p>
+  </w:endnote>
+  <w:endnote w:type="continuationSeparator" w:id="0">
+    <w:p>
+      <w:r>
+        <w:continuationSeparator/>
+      </w:r>
+    </w:p>
+  </w:endnote>
+</w:endnotes>
+</file>
+
+<file path=word/footer1.xml><?xml version="1.0" encoding="utf-8"?>
+<w:ftr xmlns:wpc="http://schemas.microsoft.com/office/word/2010/wordprocessingCanvas" xmlns:cx="http://schemas.microsoft.com/office/drawing/2014/chartex" xmlns:cx1="http://schemas.microsoft.com/office/drawing/2015/9/8/chartex" xmlns:cx2="http://schemas.microsoft.com/office/drawing/2015/10/21/chartex" xmlns:cx3="http://schemas.microsoft.com/office/drawing/2016/5/9/chartex" xmlns:cx4="http://schemas.microsoft.com/office/drawing/2016/5/10/chartex" xmlns:cx5="http://schemas.microsoft.com/office/drawing/2016/5/11/chartex" xmlns:cx6="http://schemas.microsoft.com/office/drawing/2016/5/12/chartex" xmlns:cx7="http://schemas.microsoft.com/office/drawing/2016/5/13/chartex" xmlns:cx8="http://schemas.microsoft.com/office/drawing/2016/5/14/chartex" xmlns:mc="http://schemas.openxmlformats.org/markup-compatibility/2006" xmlns:aink="http://schemas.microsoft.com/office/drawing/2016/ink" xmlns:am3d="http://schemas.microsoft.com/office/drawing/2017/model3d" xmlns:o="urn:schemas-microsoft-com:office:office" xmlns:r="http://schemas.openxmlformats.org/officeDocument/2006/relationships" xmlns:m="http://schemas.openxmlformats.org/officeDocument/2006/math" xmlns:v="urn:schemas-microsoft-com:vml" xmlns:wp14="http://schemas.microsoft.com/office/word/2010/wordprocessingDrawing" xmlns:wp="http://schemas.openxmlformats.org/drawingml/2006/wordprocessingDrawing" xmlns:w10="urn:schemas-microsoft-com:office:word" xmlns:w="http://schemas.openxmlformats.org/wordprocessingml/2006/main" xmlns:w14="http://schemas.microsoft.com/office/word/2010/wordml" xmlns:w15="http://schemas.microsoft.com/office/word/2012/wordml" xmlns:w16cid="http://schemas.microsoft.com/office/word/2016/wordml/cid" xmlns:w16se="http://schemas.microsoft.com/office/word/2015/wordml/symex" xmlns:wpg="http://schemas.microsoft.com/office/word/2010/wordprocessingGroup" xmlns:wpi="http://schemas.microsoft.com/office/word/2010/wordprocessingInk" xmlns:wne="http://schemas.microsoft.com/office/word/2006/wordml" xmlns:wps="http://schemas.microsoft.com/office/word/2010/wordprocessingShape" mc:Ignorable="w14 w15 w16se w16cid wp14">
+  <w:p>
+    <w:pPr>
+      <w:spacing w:before="40" w:line="292" w:lineRule="auto"/>
+      <w:ind w:left="34" w:right="33" w:hanging="15"/>
+      <w:jc w:val="center"/>
+      <w:rPr>
+        <w:rFonts w:ascii="Lucida Sans" w:hAnsi="Lucida Sans"/>
+        <w:b/>
+        <w:sz w:val="17"/>
+      </w:rPr>
+    </w:pPr>
+    <w:r>
+      <w:rPr>
+        <w:noProof/>
+        <w:lang w:bidi="he-IL"/>
+      </w:rPr>
+      <mc:AlternateContent>
+        <mc:Choice Requires="wps">
+          <w:drawing>
+            <wp:anchor distT="0" distB="0" distL="0" distR="0" simplePos="0" relativeHeight="251660288" behindDoc="1" locked="0" layoutInCell="1" allowOverlap="1" wp14:anchorId="45EE0ECE" wp14:editId="61636C2D">
+              <wp:simplePos x="0" y="0"/>
+              <wp:positionH relativeFrom="page">
+                <wp:align>left</wp:align>
+              </wp:positionH>
+              <wp:positionV relativeFrom="page">
+                <wp:posOffset>9421662</wp:posOffset>
+              </wp:positionV>
+              <wp:extent cx="9032323" cy="45719"/>
+              <wp:effectExtent l="0" t="0" r="0" b="0"/>
+              <wp:wrapNone/>
+              <wp:docPr id="25" name="officeArt object"/>
+              <wp:cNvGraphicFramePr/>
+              <a:graphic xmlns:a="http://schemas.openxmlformats.org/drawingml/2006/main">
+                <a:graphicData uri="http://schemas.microsoft.com/office/word/2010/wordprocessingShape">
+                  <wps:wsp>
+                    <wps:cNvSpPr/>
+                    <wps:spPr>
+                      <a:xfrm>
+                        <a:off x="0" y="0"/>
+                        <a:ext cx="9032323" cy="45719"/>
+                      </a:xfrm>
+                      <a:prstGeom prst="rect">
+                        <a:avLst/>
+                      </a:prstGeom>
+                      <a:solidFill>
+                        <a:srgbClr val="0092D0"/>
+                      </a:solidFill>
+                      <a:ln w="12700" cap="flat">
+                        <a:noFill/>
+                        <a:miter lim="400000"/>
+                      </a:ln>
+                      <a:effectLst/>
+                    </wps:spPr>
+                    <wps:bodyPr/>
+                  </wps:wsp>
+                </a:graphicData>
+              </a:graphic>
+              <wp14:sizeRelH relativeFrom="margin">
+                <wp14:pctWidth>0</wp14:pctWidth>
+              </wp14:sizeRelH>
+              <wp14:sizeRelV relativeFrom="margin">
+                <wp14:pctHeight>0</wp14:pctHeight>
+              </wp14:sizeRelV>
+            </wp:anchor>
+          </w:drawing>
+        </mc:Choice>
+        <mc:Fallback xmlns:w16cex="http://schemas.microsoft.com/office/word/2018/wordml/cex" xmlns:w16="http://schemas.microsoft.com/office/word/2018/wordml">
+          <w:pict>
+            <v:rect w14:anchorId="281EBDC9" id="officeArt object" o:spid="_x0000_s1026" style="position:absolute;left:0;text-align:left;margin-left:0;margin-top:741.85pt;width:711.2pt;height:3.6pt;z-index:-251656192;visibility:visible;mso-wrap-style:square;mso-width-percent:0;mso-height-percent:0;mso-wrap-distance-left:0;mso-wrap-distance-top:0;mso-wrap-distance-right:0;mso-wrap-distance-bottom:0;mso-position-horizontal:left;mso-position-horizontal-relative:page;mso-position-vertical:absolute;mso-position-vertical-relative:page;mso-width-percent:0;mso-height-percent:0;mso-width-relative:margin;mso-height-relative:margin;v-text-anchor:top" o:gfxdata="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" fillcolor="#0092d0" stroked="f" strokeweight="1pt">
+              <v:stroke miterlimit="4"/>
+              <w10:wrap anchorx="page" anchory="page"/>
+            </v:rect>
+          </w:pict>
+        </mc:Fallback>
+      </mc:AlternateContent>
+    </w:r>
+  </w:p>
+  <w:p>
+    <w:pPr>
+      <w:spacing w:before="40" w:line="292" w:lineRule="auto"/>
+      <w:ind w:left="34" w:right="33" w:hanging="15"/>
+      <w:jc w:val="center"/>
+      <w:rPr>
+        <w:rFonts w:ascii="Lucida Sans" w:hAnsi="Lucida Sans"/>
+        <w:b/>
+        <w:sz w:val="17"/>
+      </w:rPr>
+    </w:pPr>
+    <w:r>
+      <w:rPr>
+        <w:rFonts w:ascii="Lucida Sans" w:hAnsi="Lucida Sans"/>
+        <w:b/>
+        <w:sz w:val="17"/>
+      </w:rPr>
+      <w:t>B4P Research -  Hameyasdim 65, Zichron Yaakov 30900</w:t>
+    </w:r>
+    <w:r>
+      <w:rPr>
+        <w:rFonts w:ascii="Lucida Sans" w:hAnsi="Lucida Sans"/>
+        <w:b/>
+        <w:spacing w:val="-10"/>
+        <w:sz w:val="17"/>
+      </w:rPr>
+      <w:t xml:space="preserve"> </w:t>
+    </w:r>
+    <w:r>
+      <w:rPr>
+        <w:rFonts w:ascii="Lucida Sans" w:hAnsi="Lucida Sans"/>
+        <w:b/>
+        <w:sz w:val="17"/>
+      </w:rPr>
+      <w:t>Israel</w:t>
+    </w:r>
+    <w:r>
+      <w:rPr>
+        <w:rFonts w:ascii="Lucida Sans" w:hAnsi="Lucida Sans"/>
+        <w:b/>
+        <w:sz w:val="17"/>
+      </w:rPr>
+      <w:softHyphen/>
+    </w:r>
+    <w:r>
+      <w:rPr>
+        <w:rFonts w:ascii="Lucida Sans" w:hAnsi="Lucida Sans"/>
+        <w:b/>
+        <w:sz w:val="17"/>
+      </w:rPr>
+      <w:softHyphen/>
+    </w:r>
+  </w:p>
+  <w:p>
+    <w:pPr>
+      <w:spacing w:before="40"/>
+      <w:ind w:left="20"/>
+      <w:jc w:val="center"/>
+      <w:rPr>
+        <w:rFonts w:ascii="Lucida Sans"/>
+        <w:b/>
+        <w:spacing w:val="-8"/>
+        <w:sz w:val="17"/>
+      </w:rPr>
+    </w:pPr>
+    <w:r>
+      <w:rPr>
+        <w:rFonts w:ascii="Lucida Sans"/>
+        <w:b/>
+        <w:sz w:val="17"/>
+      </w:rPr>
+      <w:t>+</w:t>
+    </w:r>
+    <w:r>
+      <w:rPr>
+        <w:rFonts w:ascii="Lucida Sans"/>
+        <w:b/>
+        <w:spacing w:val="-17"/>
+        <w:sz w:val="17"/>
+      </w:rPr>
+      <w:t xml:space="preserve"> </w:t>
+    </w:r>
+    <w:r>
+      <w:rPr>
+        <w:rFonts w:ascii="Lucida Sans"/>
+        <w:b/>
+        <w:sz w:val="17"/>
+      </w:rPr>
+      <w:t>972</w:t>
+    </w:r>
+    <w:r>
+      <w:rPr>
+        <w:rFonts w:ascii="Lucida Sans"/>
+        <w:b/>
+        <w:spacing w:val="-16"/>
+        <w:sz w:val="17"/>
+      </w:rPr>
+      <w:t xml:space="preserve">  (0) </w:t>
+    </w:r>
+    <w:r>
+      <w:rPr>
+        <w:rFonts w:ascii="Lucida Sans"/>
+        <w:b/>
+        <w:sz w:val="17"/>
+      </w:rPr>
+      <w:t>4</w:t>
+    </w:r>
+    <w:r>
+      <w:rPr>
+        <w:rFonts w:ascii="Lucida Sans"/>
+        <w:b/>
+        <w:spacing w:val="-17"/>
+        <w:sz w:val="17"/>
+      </w:rPr>
+      <w:t xml:space="preserve"> </w:t>
+    </w:r>
+    <w:r>
+      <w:rPr>
+        <w:rFonts w:ascii="Lucida Sans"/>
+        <w:b/>
+        <w:sz w:val="17"/>
+      </w:rPr>
+      <w:t>8262619 | +</w:t>
+    </w:r>
+    <w:r>
+      <w:rPr>
+        <w:rFonts w:ascii="Lucida Sans"/>
+        <w:b/>
+        <w:spacing w:val="-17"/>
+        <w:sz w:val="17"/>
+      </w:rPr>
+      <w:t xml:space="preserve"> </w:t>
+    </w:r>
+    <w:r>
+      <w:rPr>
+        <w:rFonts w:ascii="Lucida Sans"/>
+        <w:b/>
+        <w:sz w:val="17"/>
+      </w:rPr>
+      <w:t>972</w:t>
+    </w:r>
+    <w:r>
+      <w:rPr>
+        <w:rFonts w:ascii="Lucida Sans"/>
+        <w:b/>
+        <w:spacing w:val="-16"/>
+        <w:sz w:val="17"/>
+      </w:rPr>
+      <w:t xml:space="preserve"> </w:t>
+    </w:r>
+    <w:r>
+      <w:rPr>
+        <w:rFonts w:ascii="Lucida Sans"/>
+        <w:b/>
+        <w:sz w:val="17"/>
+      </w:rPr>
+      <w:t>(0)</w:t>
+    </w:r>
+    <w:r>
+      <w:rPr>
+        <w:rFonts w:ascii="Lucida Sans"/>
+        <w:b/>
+        <w:spacing w:val="-16"/>
+        <w:sz w:val="17"/>
+      </w:rPr>
+      <w:t xml:space="preserve"> </w:t>
+    </w:r>
+    <w:r>
+      <w:rPr>
+        <w:rFonts w:ascii="Lucida Sans"/>
+        <w:b/>
+        <w:sz w:val="17"/>
+      </w:rPr>
+      <w:t>4</w:t>
+    </w:r>
+    <w:r>
+      <w:rPr>
+        <w:rFonts w:ascii="Lucida Sans"/>
+        <w:b/>
+        <w:spacing w:val="-17"/>
+        <w:sz w:val="17"/>
+      </w:rPr>
+      <w:t xml:space="preserve"> </w:t>
+    </w:r>
+    <w:r>
+      <w:rPr>
+        <w:rFonts w:ascii="Lucida Sans"/>
+        <w:b/>
+        <w:sz w:val="17"/>
+      </w:rPr>
+      <w:t xml:space="preserve">8262617 | </w:t>
+    </w:r>
+    <w:hyperlink r:id="rId1" w:history="1">
+      <w:r>
+        <w:rPr>
+          <w:rStyle w:val="Hyperlink"/>
+          <w:rFonts w:ascii="Lucida Sans"/>
+          <w:b/>
+          <w:sz w:val="17"/>
+        </w:rPr>
+        <w:t>info@b4presearch.com</w:t>
+      </w:r>
+    </w:hyperlink>
+  </w:p>
+  <w:p>
+    <w:pPr>
+      <w:spacing w:before="40"/>
+      <w:ind w:left="20"/>
+      <w:jc w:val="center"/>
+      <w:rPr>
+        <w:rFonts w:ascii="Lucida Sans"/>
+        <w:b/>
+        <w:sz w:val="17"/>
+      </w:rPr>
+    </w:pPr>
+  </w:p>
+  <w:p>
+    <w:pPr>
+      <w:spacing w:before="40"/>
+      <w:ind w:left="20"/>
+      <w:jc w:val="center"/>
+      <w:rPr>
+        <w:rFonts w:ascii="Lucida Sans"/>
+        <w:b/>
+        <w:sz w:val="17"/>
+      </w:rPr>
+    </w:pPr>
+    <w:hyperlink r:id="rId2" w:history="1">
+      <w:r>
+        <w:rPr>
+          <w:rFonts w:ascii="Lucida Sans"/>
+          <w:b/>
+          <w:sz w:val="17"/>
+        </w:rPr>
+        <w:t>www.B4PRESEARCH.com</w:t>
+      </w:r>
+    </w:hyperlink>
+  </w:p>
+</w:ftr>
+</file>
+
+<file path=word/footnotes.xml><?xml version="1.0" encoding="utf-8"?>
+<w:footnotes xmlns:wpc="http://schemas.microsoft.com/office/word/2010/wordprocessingCanvas" xmlns:cx="http://schemas.microsoft.com/office/drawing/2014/chartex" xmlns:cx1="http://schemas.microsoft.com/office/drawing/2015/9/8/chartex" xmlns:cx2="http://schemas.microsoft.com/office/drawing/2015/10/21/chartex" xmlns:cx3="http://schemas.microsoft.com/office/drawing/2016/5/9/chartex" xmlns:cx4="http://schemas.microsoft.com/office/drawing/2016/5/10/chartex" xmlns:cx5="http://schemas.microsoft.com/office/drawing/2016/5/11/chartex" xmlns:cx6="http://schemas.microsoft.com/office/drawing/2016/5/12/chartex" xmlns:cx7="http://schemas.microsoft.com/office/drawing/2016/5/13/chartex" xmlns:cx8="http://schemas.microsoft.com/office/drawing/2016/5/14/chartex" xmlns:mc="http://schemas.openxmlformats.org/markup-compatibility/2006" xmlns:aink="http://schemas.microsoft.com/office/drawing/2016/ink" xmlns:am3d="http://schemas.microsoft.com/office/drawing/2017/model3d" xmlns:o="urn:schemas-microsoft-com:office:office" xmlns:r="http://schemas.openxmlformats.org/officeDocument/2006/relationships" xmlns:m="http://schemas.openxmlformats.org/officeDocument/2006/math" xmlns:v="urn:schemas-microsoft-com:vml" xmlns:wp14="http://schemas.microsoft.com/office/word/2010/wordprocessingDrawing" xmlns:wp="http://schemas.openxmlformats.org/drawingml/2006/wordprocessingDrawing" xmlns:w10="urn:schemas-microsoft-com:office:word" xmlns:w="http://schemas.openxmlformats.org/wordprocessingml/2006/main" xmlns:w14="http://schemas.microsoft.com/office/word/2010/wordml" xmlns:w15="http://schemas.microsoft.com/office/word/2012/wordml" xmlns:w16cid="http://schemas.microsoft.com/office/word/2016/wordml/cid" xmlns:w16se="http://schemas.microsoft.com/office/word/2015/wordml/symex" xmlns:wpg="http://schemas.microsoft.com/office/word/2010/wordprocessingGroup" xmlns:wpi="http://schemas.microsoft.com/office/word/2010/wordprocessingInk" xmlns:wne="http://schemas.microsoft.com/office/word/2006/wordml" xmlns:wps="http://schemas.microsoft.com/office/word/2010/wordprocessingShape" mc:Ignorable="w14 w15 w16se w16cid wp14">
+  <w:footnote w:type="separator" w:id="-1">
+    <w:p>
+      <w:r>
+        <w:separator/>
+      </w:r>
+    </w:p>
+  </w:footnote>
+  <w:footnote w:type="continuationSeparator" w:id="0">
+    <w:p>
+      <w:r>
+        <w:continuationSeparator/>
+      </w:r>
+    </w:p>
+  </w:footnote>
+</w:footnotes>
+</file>
+
+<file path=word/header1.xml><?xml version="1.0" encoding="utf-8"?>
+<w:hdr xmlns:wpc="http://schemas.microsoft.com/office/word/2010/wordprocessingCanvas" xmlns:cx="http://schemas.microsoft.com/office/drawing/2014/chartex" xmlns:cx1="http://schemas.microsoft.com/office/drawing/2015/9/8/chartex" xmlns:cx2="http://schemas.microsoft.com/office/drawing/2015/10/21/chartex" xmlns:cx3="http://schemas.microsoft.com/office/drawing/2016/5/9/chartex" xmlns:cx4="http://schemas.microsoft.com/office/drawing/2016/5/10/chartex" xmlns:cx5="http://schemas.microsoft.com/office/drawing/2016/5/11/chartex" xmlns:cx6="http://schemas.microsoft.com/office/drawing/2016/5/12/chartex" xmlns:cx7="http://schemas.microsoft.com/office/drawing/2016/5/13/chartex" xmlns:cx8="http://schemas.microsoft.com/office/drawing/2016/5/14/chartex" xmlns:mc="http://schemas.openxmlformats.org/markup-compatibility/2006" xmlns:aink="http://schemas.microsoft.com/office/drawing/2016/ink" xmlns:am3d="http://schemas.microsoft.com/office/drawing/2017/model3d" xmlns:o="urn:schemas-microsoft-com:office:office" xmlns:r="http://schemas.openxmlformats.org/officeDocument/2006/relationships" xmlns:m="http://schemas.openxmlformats.org/officeDocument/2006/math" xmlns:v="urn:schemas-microsoft-com:vml" xmlns:wp14="http://schemas.microsoft.com/office/word/2010/wordprocessingDrawing" xmlns:wp="http://schemas.openxmlformats.org/drawingml/2006/wordprocessingDrawing" xmlns:w10="urn:schemas-microsoft-com:office:word" xmlns:w="http://schemas.openxmlformats.org/wordprocessingml/2006/main" xmlns:w14="http://schemas.microsoft.com/office/word/2010/wordml" xmlns:w15="http://schemas.microsoft.com/office/word/2012/wordml" xmlns:w16cid="http://schemas.microsoft.com/office/word/2016/wordml/cid" xmlns:w16se="http://schemas.microsoft.com/office/word/2015/wordml/symex" xmlns:wpg="http://schemas.microsoft.com/office/word/2010/wordprocessingGroup" xmlns:wpi="http://schemas.microsoft.com/office/word/2010/wordprocessingInk" xmlns:wne="http://schemas.microsoft.com/office/word/2006/wordml" xmlns:wps="http://schemas.microsoft.com/office/word/2010/wordprocessingShape" mc:Ignorable="w14 w15 w16se w16cid wp14">
+  <w:p>
+    <w:pPr>
+      <w:pStyle w:val="Header"/>
+    </w:pPr>
+    <w:r>
+      <w:rPr>
+        <w:noProof/>
+        <w:lang w:bidi="he-IL"/>
+      </w:rPr>
+      <w:drawing>
+        <wp:anchor distT="0" distB="0" distL="114300" distR="114300" simplePos="0" relativeHeight="251658240" behindDoc="1" locked="0" layoutInCell="1" allowOverlap="1" wp14:anchorId="2EE9AA46" wp14:editId="547F0B53">
+          <wp:simplePos x="0" y="0"/>
+          <wp:positionH relativeFrom="margin">
+            <wp:align>center</wp:align>
+          </wp:positionH>
+          <wp:positionV relativeFrom="topMargin">
+            <wp:posOffset>243150</wp:posOffset>
+          </wp:positionV>
+          <wp:extent cx="1811020" cy="723265"/>
+          <wp:effectExtent l="0" t="0" r="0" b="0"/>
+          <wp:wrapTopAndBottom/>
+          <wp:docPr id="1073742623" name="Picture 1073742623" descr="../../../../../Documents/waka/B4PR/b4pr/logo-900X360.png"/>
+          <wp:cNvGraphicFramePr>
+            <a:graphicFrameLocks xmlns:a="http://schemas.openxmlformats.org/drawingml/2006/main" noChangeAspect="1"/>
+          </wp:cNvGraphicFramePr>
+          <a:graphic xmlns:a="http://schemas.openxmlformats.org/drawingml/2006/main">
+            <a:graphicData uri="http://schemas.openxmlformats.org/drawingml/2006/picture">
+              <pic:pic xmlns:pic="http://schemas.openxmlformats.org/drawingml/2006/picture">
+                <pic:nvPicPr>
+                  <pic:cNvPr id="0" name="Picture 1" descr="../../../../../Documents/waka/B4PR/b4pr/logo-900X360.png"/>
+                  <pic:cNvPicPr>
+                    <a:picLocks noChangeAspect="1" noChangeArrowheads="1"/>
+                  </pic:cNvPicPr>
+                </pic:nvPicPr>
+                <pic:blipFill>
+                  <a:blip r:embed="rId1">
+                    <a:extLst>
+                      <a:ext uri="{28A0092B-C50C-407E-A947-70E740481C1C}">
+                        <a14:useLocalDpi xmlns:a14="http://schemas.microsoft.com/office/drawing/2010/main" val="0"/>
+                      </a:ext>
+                    </a:extLst>
+                  </a:blip>
+                  <a:srcRect/>
+                  <a:stretch>
+                    <a:fillRect/>
+                  </a:stretch>
+                </pic:blipFill>
+                <pic:spPr bwMode="auto">
+                  <a:xfrm>
+                    <a:off x="0" y="0"/>
+                    <a:ext cx="1811020" cy="723265"/>
+                  </a:xfrm>
+                  <a:prstGeom prst="rect">
+                    <a:avLst/>
+                  </a:prstGeom>
+                  <a:noFill/>
+                  <a:ln>
+                    <a:noFill/>
+                  </a:ln>
+                </pic:spPr>
+              </pic:pic>
+            </a:graphicData>
+          </a:graphic>
+        </wp:anchor>
+      </w:drawing>
+    </w:r>
+  </w:p>
+</w:hdr>
+</file>
+
+<file path=word/numbering.xml><?xml version="1.0" encoding="utf-8"?>
+<w:numbering xmlns:wpc="http://schemas.microsoft.com/office/word/2010/wordprocessingCanvas" xmlns:cx="http://schemas.microsoft.com/office/drawing/2014/chartex" xmlns:cx1="http://schemas.microsoft.com/office/drawing/2015/9/8/chartex" xmlns:cx2="http://schemas.microsoft.com/office/drawing/2015/10/21/chartex" xmlns:cx3="http://schemas.microsoft.com/office/drawing/2016/5/9/chartex" xmlns:cx4="http://schemas.microsoft.com/office/drawing/2016/5/10/chartex" xmlns:cx5="http://schemas.microsoft.com/office/drawing/2016/5/11/chartex" xmlns:cx6="http://schemas.microsoft.com/office/drawing/2016/5/12/chartex" xmlns:cx7="http://schemas.microsoft.com/office/drawing/2016/5/13/chartex" xmlns:cx8="http://schemas.microsoft.com/office/drawing/2016/5/14/chartex" xmlns:mc="http://schemas.openxmlformats.org/markup-compatibility/2006" xmlns:aink="http://schemas.microsoft.com/office/drawing/2016/ink" xmlns:am3d="http://schemas.microsoft.com/office/drawing/2017/model3d" xmlns:o="urn:schemas-microsoft-com:office:office" xmlns:r="http://schemas.openxmlformats.org/officeDocument/2006/relationships" xmlns:m="http://schemas.openxmlformats.org/officeDocument/2006/math" xmlns:v="urn:schemas-microsoft-com:vml" xmlns:wp14="http://schemas.microsoft.com/office/word/2010/wordprocessingDrawing" xmlns:wp="http://schemas.openxmlformats.org/drawingml/2006/wordprocessingDrawing" xmlns:w10="urn:schemas-microsoft-com:office:word" xmlns:w="http://schemas.openxmlformats.org/wordprocessingml/2006/main" xmlns:w14="http://schemas.microsoft.com/office/word/2010/wordml" xmlns:w15="http://schemas.microsoft.com/office/word/2012/wordml" xmlns:w16cid="http://schemas.microsoft.com/office/word/2016/wordml/cid" xmlns:w16se="http://schemas.microsoft.com/office/word/2015/wordml/symex" xmlns:wpg="http://schemas.microsoft.com/office/word/2010/wordprocessingGroup" xmlns:wpi="http://schemas.microsoft.com/office/word/2010/wordprocessingInk" xmlns:wne="http://schemas.microsoft.com/office/word/2006/wordml" xmlns:wps="http://schemas.microsoft.com/office/word/2010/wordprocessingShape" mc:Ignorable="w14 w15 w16se w16cid wp14">
+  <w:abstractNum w:abstractNumId="0" w15:restartNumberingAfterBreak="0">
+    <w:nsid w:val="110E0223"/>
+    <w:multiLevelType w:val="hybridMultilevel"/>
+    <w:tmpl w:val="6C264BE6"/>
+    <w:lvl w:ilvl="0" w:tplc="04090005">
+      <w:start w:val="1"/>
+      <w:numFmt w:val="bullet"/>
+      <w:lvlText w:val=""/>
+      <w:lvlJc w:val="left"/>
+      <w:pPr>
+        <w:ind w:left="720" w:hanging="360"/>
+      </w:pPr>
+      <w:rPr>
+        <w:rFonts w:ascii="Wingdings" w:hAnsi="Wingdings" w:hint="default"/>
+      </w:rPr>
+    </w:lvl>
+    <w:lvl w:ilvl="1" w:tplc="04090003" w:tentative="1">
+      <w:start w:val="1"/>
+      <w:numFmt w:val="bullet"/>
+      <w:lvlText w:val="o"/>
+      <w:lvlJc w:val="left"/>
+      <w:pPr>
+        <w:ind w:left="1440" w:hanging="360"/>
+      </w:pPr>
+      <w:rPr>
+        <w:rFonts w:ascii="Courier New" w:hAnsi="Courier New" w:cs="Courier New" w:hint="default"/>
+      </w:rPr>
+    </w:lvl>
+    <w:lvl w:ilvl="2" w:tplc="04090005" w:tentative="1">
+      <w:start w:val="1"/>
+      <w:numFmt w:val="bullet"/>
+      <w:lvlText w:val=""/>
+      <w:lvlJc w:val="left"/>
+      <w:pPr>
+        <w:ind w:left="2160" w:hanging="360"/>
+      </w:pPr>
+      <w:rPr>
+        <w:rFonts w:ascii="Wingdings" w:hAnsi="Wingdings" w:hint="default"/>
+      </w:rPr>
+    </w:lvl>
+    <w:lvl w:ilvl="3" w:tplc="04090001" w:tentative="1">
+      <w:start w:val="1"/>
+      <w:numFmt w:val="bullet"/>
+      <w:lvlText w:val=""/>
+      <w:lvlJc w:val="left"/>
+      <w:pPr>
+        <w:ind w:left="2880" w:hanging="360"/>
+      </w:pPr>
+      <w:rPr>
+        <w:rFonts w:ascii="Symbol" w:hAnsi="Symbol" w:hint="default"/>
+      </w:rPr>
+    </w:lvl>
+    <w:lvl w:ilvl="4" w:tplc="04090003" w:tentative="1">
+      <w:start w:val="1"/>
+      <w:numFmt w:val="bullet"/>
+      <w:lvlText w:val="o"/>
+      <w:lvlJc w:val="left"/>
+      <w:pPr>
+        <w:ind w:left="3600" w:hanging="360"/>
+      </w:pPr>
+      <w:rPr>
+        <w:rFonts w:ascii="Courier New" w:hAnsi="Courier New" w:cs="Courier New" w:hint="default"/>
+      </w:rPr>
+    </w:lvl>
+    <w:lvl w:ilvl="5" w:tplc="04090005" w:tentative="1">
+      <w:start w:val="1"/>
+      <w:numFmt w:val="bullet"/>
+      <w:lvlText w:val=""/>
+      <w:lvlJc w:val="left"/>
+      <w:pPr>
+        <w:ind w:left="4320" w:hanging="360"/>
+      </w:pPr>
+      <w:rPr>
+        <w:rFonts w:ascii="Wingdings" w:hAnsi="Wingdings" w:hint="default"/>
+      </w:rPr>
+    </w:lvl>
+    <w:lvl w:ilvl="6" w:tplc="04090001" w:tentative="1">
+      <w:start w:val="1"/>
+      <w:numFmt w:val="bullet"/>
+      <w:lvlText w:val=""/>
+      <w:lvlJc w:val="left"/>
+      <w:pPr>
+        <w:ind w:left="5040" w:hanging="360"/>
+      </w:pPr>
+      <w:rPr>
+        <w:rFonts w:ascii="Symbol" w:hAnsi="Symbol" w:hint="default"/>
+      </w:rPr>
+    </w:lvl>
+    <w:lvl w:ilvl="7" w:tplc="04090003" w:tentative="1">
+      <w:start w:val="1"/>
+      <w:numFmt w:val="bullet"/>
+      <w:lvlText w:val="o"/>
+      <w:lvlJc w:val="left"/>
+      <w:pPr>
+        <w:ind w:left="5760" w:hanging="360"/>
+      </w:pPr>
+      <w:rPr>
+        <w:rFonts w:ascii="Courier New" w:hAnsi="Courier New" w:cs="Courier New" w:hint="default"/>
+      </w:rPr>
+    </w:lvl>
+    <w:lvl w:ilvl="8" w:tplc="04090005" w:tentative="1">
+      <w:start w:val="1"/>
+      <w:numFmt w:val="bullet"/>
+      <w:lvlText w:val=""/>
+      <w:lvlJc w:val="left"/>
+      <w:pPr>
+        <w:ind w:left="6480" w:hanging="360"/>
+      </w:pPr>
+      <w:rPr>
+        <w:rFonts w:ascii="Wingdings" w:hAnsi="Wingdings" w:hint="default"/>
+      </w:rPr>
+    </w:lvl>
+  </w:abstractNum>
+  <w:abstractNum w:abstractNumId="1" w15:restartNumberingAfterBreak="0">
+    <w:nsid w:val="539669E3"/>
+    <w:multiLevelType w:val="hybridMultilevel"/>
+    <w:tmpl w:val="DE2611D0"/>
+    <w:lvl w:ilvl="0" w:tplc="04090001">
+      <w:start w:val="1"/>
+      <w:numFmt w:val="bullet"/>
+      <w:lvlText w:val=""/>
+      <w:lvlJc w:val="left"/>
+      <w:pPr>
+        <w:ind w:left="720" w:hanging="360"/>
+      </w:pPr>
+      <w:rPr>
+        <w:rFonts w:ascii="Symbol" w:hAnsi="Symbol" w:hint="default"/>
+      </w:rPr>
+    </w:lvl>
+    <w:lvl w:ilvl="1" w:tplc="04090003" w:tentative="1">
+      <w:start w:val="1"/>
+      <w:numFmt w:val="bullet"/>
+      <w:lvlText w:val="o"/>
+      <w:lvlJc w:val="left"/>
+      <w:pPr>
+        <w:ind w:left="1440" w:hanging="360"/>
+      </w:pPr>
+      <w:rPr>
+        <w:rFonts w:ascii="Courier New" w:hAnsi="Courier New" w:cs="Courier New" w:hint="default"/>
+      </w:rPr>
+    </w:lvl>
+    <w:lvl w:ilvl="2" w:tplc="04090005" w:tentative="1">
+      <w:start w:val="1"/>
+      <w:numFmt w:val="bullet"/>
+      <w:lvlText w:val=""/>
+      <w:lvlJc w:val="left"/>
+      <w:pPr>
+        <w:ind w:left="2160" w:hanging="360"/>
+      </w:pPr>
+      <w:rPr>
+        <w:rFonts w:ascii="Wingdings" w:hAnsi="Wingdings" w:hint="default"/>
+      </w:rPr>
+    </w:lvl>
+    <w:lvl w:ilvl="3" w:tplc="04090001" w:tentative="1">
+      <w:start w:val="1"/>
+      <w:numFmt w:val="bullet"/>
+      <w:lvlText w:val=""/>
+      <w:lvlJc w:val="left"/>
+      <w:pPr>
+        <w:ind w:left="2880" w:hanging="360"/>
+      </w:pPr>
+      <w:rPr>
+        <w:rFonts w:ascii="Symbol" w:hAnsi="Symbol" w:hint="default"/>
+      </w:rPr>
+    </w:lvl>
+    <w:lvl w:ilvl="4" w:tplc="04090003" w:tentative="1">
+      <w:start w:val="1"/>
+      <w:numFmt w:val="bullet"/>
+      <w:lvlText w:val="o"/>
+      <w:lvlJc w:val="left"/>
+      <w:pPr>
+        <w:ind w:left="3600" w:hanging="360"/>
+      </w:pPr>
+      <w:rPr>
+        <w:rFonts w:ascii="Courier New" w:hAnsi="Courier New" w:cs="Courier New" w:hint="default"/>
+      </w:rPr>
+    </w:lvl>
+    <w:lvl w:ilvl="5" w:tplc="04090005" w:tentative="1">
+      <w:start w:val="1"/>
+      <w:numFmt w:val="bullet"/>
+      <w:lvlText w:val=""/>
+      <w:lvlJc w:val="left"/>
+      <w:pPr>
+        <w:ind w:left="4320" w:hanging="360"/>
+      </w:pPr>
+      <w:rPr>
+        <w:rFonts w:ascii="Wingdings" w:hAnsi="Wingdings" w:hint="default"/>
+      </w:rPr>
+    </w:lvl>
+    <w:lvl w:ilvl="6" w:tplc="04090001" w:tentative="1">
+      <w:start w:val="1"/>
+      <w:numFmt w:val="bullet"/>
+      <w:lvlText w:val=""/>
+      <w:lvlJc w:val="left"/>
+      <w:pPr>
+        <w:ind w:left="5040" w:hanging="360"/>
+      </w:pPr>
+      <w:rPr>
+        <w:rFonts w:ascii="Symbol" w:hAnsi="Symbol" w:hint="default"/>
+      </w:rPr>
+    </w:lvl>
+    <w:lvl w:ilvl="7" w:tplc="04090003" w:tentative="1">
+      <w:start w:val="1"/>
+      <w:numFmt w:val="bullet"/>
+      <w:lvlText w:val="o"/>
+      <w:lvlJc w:val="left"/>
+      <w:pPr>
+        <w:ind w:left="5760" w:hanging="360"/>
+      </w:pPr>
+      <w:rPr>
+        <w:rFonts w:ascii="Courier New" w:hAnsi="Courier New" w:cs="Courier New" w:hint="default"/>
+      </w:rPr>
+    </w:lvl>
+    <w:lvl w:ilvl="8" w:tplc="04090005" w:tentative="1">
+      <w:start w:val="1"/>
+      <w:numFmt w:val="bullet"/>
+      <w:lvlText w:val=""/>
+      <w:lvlJc w:val="left"/>
+      <w:pPr>
+        <w:ind w:left="6480" w:hanging="360"/>
+      </w:pPr>
+      <w:rPr>
+        <w:rFonts w:ascii="Wingdings" w:hAnsi="Wingdings" w:hint="default"/>
+      </w:rPr>
+    </w:lvl>
+  </w:abstractNum>
+  <w:num w:numId="1">
+    <w:abstractNumId w:val="0"/>
+  </w:num>
+  <w:num w:numId="2">
+    <w:abstractNumId w:val="1"/>
+  </w:num>
+</w:numbering>
+</file>
+
 <file path=word/styles.xml><?xml version="1.0" encoding="utf-8"?>
 <w:styles xmlns:mc="http://schemas.openxmlformats.org/markup-compatibility/2006" xmlns:r="http://schemas.openxmlformats.org/officeDocument/2006/relationships" xmlns:w="http://schemas.openxmlformats.org/wordprocessingml/2006/main" xmlns:w14="http://schemas.microsoft.com/office/word/2010/wordml" xmlns:w15="http://schemas.microsoft.com/office/word/2012/wordml" xmlns:w16cid="http://schemas.microsoft.com/office/word/2016/wordml/cid" xmlns:w16se="http://schemas.microsoft.com/office/word/2015/wordml/symex" mc:Ignorable="w14 w15 w16se w16cid">
   <w:docDefaults>
     <w:rPrDefault>
       <w:rPr>
         <w:rFonts w:asciiTheme="minorHAnsi" w:eastAsiaTheme="minorHAnsi" w:hAnsiTheme="minorHAnsi" w:cstheme="minorBidi"/>
-        <w:sz w:val="24"/>
-        <w:szCs w:val="24"/>
-        <w:lang w:val="en-US" w:eastAsia="en-US" w:bidi="ar-SA"/>
+        <w:sz w:val="22"/>
+        <w:szCs w:val="22"/>
+        <w:lang w:val="en-US" w:eastAsia="en-US" w:bidi="he-IL"/>
       </w:rPr>
     </w:rPrDefault>
-    <w:pPrDefault/>
+    <w:pPrDefault>
+      <w:pPr>
+        <w:spacing w:after="160" w:line="259" w:lineRule="auto"/>
+      </w:pPr>
+    </w:pPrDefault>
   </w:docDefaults>
   <w:latentStyles w:defLockedState="0" w:defUIPriority="99" w:defSemiHidden="0" w:defUnhideWhenUsed="0" w:defQFormat="0" w:count="375">
     <w:lsdException w:name="Normal" w:uiPriority="0" w:qFormat="1"/>
@@ -109,7 +834,7 @@
     <w:lsdException w:name="Closing" w:semiHidden="1" w:unhideWhenUsed="1"/>
     <w:lsdException w:name="Signature" w:semiHidden="1" w:unhideWhenUsed="1"/>
     <w:lsdException w:name="Default Paragraph Font" w:semiHidden="1" w:uiPriority="1" w:unhideWhenUsed="1"/>
-    <w:lsdException w:name="Body Text" w:semiHidden="1" w:unhideWhenUsed="1"/>
+    <w:lsdException w:name="Body Text" w:semiHidden="1" w:uiPriority="1" w:unhideWhenUsed="1" w:qFormat="1"/>
     <w:lsdException w:name="Body Text Indent" w:semiHidden="1" w:unhideWhenUsed="1"/>
     <w:lsdException w:name="List Continue" w:semiHidden="1" w:unhideWhenUsed="1"/>
     <w:lsdException w:name="List Continue 2" w:semiHidden="1" w:unhideWhenUsed="1"/>
@@ -421,7 +1146,25 @@
   </w:latentStyles>
   <w:style w:type="paragraph" w:default="1" w:styleId="Normal">
     <w:name w:val="Normal"/>
-    <w:qFormat/>
+    <w:rsid w:val="00BB6E79"/>
+    <w:pPr>
+      <w:pBdr>
+        <w:top w:val="nil"/>
+        <w:left w:val="nil"/>
+        <w:bottom w:val="nil"/>
+        <w:right w:val="nil"/>
+        <w:between w:val="nil"/>
+        <w:bar w:val="nil"/>
+      </w:pBdr>
+      <w:spacing w:after="0" w:line="240" w:lineRule="auto"/>
+    </w:pPr>
+    <w:rPr>
+      <w:rFonts w:ascii="Times New Roman" w:eastAsia="Arial Unicode MS" w:hAnsi="Times New Roman" w:cs="Times New Roman"/>
+      <w:sz w:val="24"/>
+      <w:szCs w:val="24"/>
+      <w:bdr w:val="nil"/>
+      <w:lang w:bidi="ar-SA"/>
+    </w:rPr>
   </w:style>
   <w:style w:type="character" w:default="1" w:styleId="DefaultParagraphFont">
     <w:name w:val="Default Paragraph Font"/>
@@ -449,6 +1192,280 @@
     <w:uiPriority w:val="99"/>
     <w:semiHidden/>
     <w:unhideWhenUsed/>
+  </w:style>
+  <w:style w:type="paragraph" w:customStyle="1" w:styleId="Head2934">
+    <w:name w:val="Head 29/34"/>
+    <w:rsid w:val="00BB6E79"/>
+    <w:pPr>
+      <w:widowControl w:val="0"/>
+      <w:pBdr>
+        <w:top w:val="nil"/>
+        <w:left w:val="nil"/>
+        <w:bottom w:val="nil"/>
+        <w:right w:val="nil"/>
+        <w:between w:val="nil"/>
+        <w:bar w:val="nil"/>
+      </w:pBdr>
+      <w:spacing w:before="105" w:after="0" w:line="600" w:lineRule="exact"/>
+      <w:ind w:left="20" w:right="9"/>
+    </w:pPr>
+    <w:rPr>
+      <w:rFonts w:ascii="Source Sans Pro" w:eastAsia="Arial Unicode MS" w:hAnsi="Source Sans Pro" w:cs="Arial Unicode MS"/>
+      <w:b/>
+      <w:bCs/>
+      <w:color w:val="8CB4C2"/>
+      <w:spacing w:val="-8"/>
+      <w:sz w:val="58"/>
+      <w:szCs w:val="58"/>
+      <w:u w:color="8CB4C2"/>
+      <w:bdr w:val="nil"/>
+      <w:lang w:val="it-IT" w:eastAsia="de-DE" w:bidi="ar-SA"/>
+    </w:rPr>
+  </w:style>
+  <w:style w:type="paragraph" w:styleId="Header">
+    <w:name w:val="header"/>
+    <w:basedOn w:val="Normal"/>
+    <w:link w:val="HeaderChar"/>
+    <w:uiPriority w:val="99"/>
+    <w:unhideWhenUsed/>
+    <w:rsid w:val="00AD62CB"/>
+    <w:pPr>
+      <w:tabs>
+        <w:tab w:val="center" w:pos="4153"/>
+        <w:tab w:val="right" w:pos="8306"/>
+      </w:tabs>
+    </w:pPr>
+  </w:style>
+  <w:style w:type="character" w:customStyle="1" w:styleId="HeaderChar">
+    <w:name w:val="Header Char"/>
+    <w:basedOn w:val="DefaultParagraphFont"/>
+    <w:link w:val="Header"/>
+    <w:uiPriority w:val="99"/>
+    <w:rsid w:val="00AD62CB"/>
+    <w:rPr>
+      <w:rFonts w:ascii="Times New Roman" w:eastAsia="Arial Unicode MS" w:hAnsi="Times New Roman" w:cs="Times New Roman"/>
+      <w:sz w:val="24"/>
+      <w:szCs w:val="24"/>
+      <w:bdr w:val="nil"/>
+      <w:lang w:bidi="ar-SA"/>
+    </w:rPr>
+  </w:style>
+  <w:style w:type="paragraph" w:styleId="Footer">
+    <w:name w:val="footer"/>
+    <w:basedOn w:val="Normal"/>
+    <w:link w:val="FooterChar"/>
+    <w:uiPriority w:val="99"/>
+    <w:unhideWhenUsed/>
+    <w:rsid w:val="00AD62CB"/>
+    <w:pPr>
+      <w:tabs>
+        <w:tab w:val="center" w:pos="4153"/>
+        <w:tab w:val="right" w:pos="8306"/>
+      </w:tabs>
+    </w:pPr>
+  </w:style>
+  <w:style w:type="character" w:customStyle="1" w:styleId="FooterChar">
+    <w:name w:val="Footer Char"/>
+    <w:basedOn w:val="DefaultParagraphFont"/>
+    <w:link w:val="Footer"/>
+    <w:uiPriority w:val="99"/>
+    <w:rsid w:val="00AD62CB"/>
+    <w:rPr>
+      <w:rFonts w:ascii="Times New Roman" w:eastAsia="Arial Unicode MS" w:hAnsi="Times New Roman" w:cs="Times New Roman"/>
+      <w:sz w:val="24"/>
+      <w:szCs w:val="24"/>
+      <w:bdr w:val="nil"/>
+      <w:lang w:bidi="ar-SA"/>
+    </w:rPr>
+  </w:style>
+  <w:style w:type="paragraph" w:styleId="BodyText">
+    <w:name w:val="Body Text"/>
+    <w:basedOn w:val="Normal"/>
+    <w:link w:val="BodyTextChar"/>
+    <w:uiPriority w:val="1"/>
+    <w:qFormat/>
+    <w:rsid w:val="00AD62CB"/>
+    <w:pPr>
+      <w:widowControl w:val="0"/>
+      <w:pBdr>
+        <w:top w:val="none" w:sz="0" w:space="0" w:color="auto"/>
+        <w:left w:val="none" w:sz="0" w:space="0" w:color="auto"/>
+        <w:bottom w:val="none" w:sz="0" w:space="0" w:color="auto"/>
+        <w:right w:val="none" w:sz="0" w:space="0" w:color="auto"/>
+        <w:between w:val="none" w:sz="0" w:space="0" w:color="auto"/>
+        <w:bar w:val="none" w:sz="0" w:color="auto"/>
+      </w:pBdr>
+      <w:autoSpaceDE w:val="0"/>
+      <w:autoSpaceDN w:val="0"/>
+    </w:pPr>
+    <w:rPr>
+      <w:rFonts w:ascii="Arial" w:eastAsia="Arial" w:hAnsi="Arial" w:cs="Arial"/>
+      <w:sz w:val="29"/>
+      <w:szCs w:val="29"/>
+      <w:bdr w:val="none" w:sz="0" w:space="0" w:color="auto"/>
+      <w:lang w:bidi="he-IL"/>
+    </w:rPr>
+  </w:style>
+  <w:style w:type="character" w:customStyle="1" w:styleId="BodyTextChar">
+    <w:name w:val="Body Text Char"/>
+    <w:basedOn w:val="DefaultParagraphFont"/>
+    <w:link w:val="BodyText"/>
+    <w:uiPriority w:val="1"/>
+    <w:rsid w:val="00AD62CB"/>
+    <w:rPr>
+      <w:rFonts w:ascii="Arial" w:eastAsia="Arial" w:hAnsi="Arial" w:cs="Arial"/>
+      <w:sz w:val="29"/>
+      <w:szCs w:val="29"/>
+    </w:rPr>
+  </w:style>
+  <w:style w:type="character" w:styleId="Hyperlink">
+    <w:name w:val="Hyperlink"/>
+    <w:basedOn w:val="DefaultParagraphFont"/>
+    <w:uiPriority w:val="99"/>
+    <w:unhideWhenUsed/>
+    <w:rsid w:val="00AB3F90"/>
+    <w:rPr>
+      <w:color w:val="0563C1" w:themeColor="hyperlink"/>
+      <w:u w:val="single"/>
+    </w:rPr>
+  </w:style>
+  <w:style w:type="character" w:styleId="UnresolvedMention">
+    <w:name w:val="Unresolved Mention"/>
+    <w:basedOn w:val="DefaultParagraphFont"/>
+    <w:uiPriority w:val="99"/>
+    <w:semiHidden/>
+    <w:unhideWhenUsed/>
+    <w:rsid w:val="00AB3F90"/>
+    <w:rPr>
+      <w:color w:val="605E5C"/>
+      <w:shd w:val="clear" w:color="auto" w:fill="E1DFDD"/>
+    </w:rPr>
+  </w:style>
+  <w:style w:type="paragraph" w:styleId="ListParagraph">
+    <w:name w:val="List Paragraph"/>
+    <w:basedOn w:val="Normal"/>
+    <w:uiPriority w:val="34"/>
+    <w:qFormat/>
+    <w:rsid w:val="009E7E17"/>
+    <w:pPr>
+      <w:ind w:left="720"/>
+      <w:contextualSpacing/>
+    </w:pPr>
+  </w:style>
+  <w:style w:type="paragraph" w:styleId="HTMLPreformatted">
+    <w:name w:val="HTML Preformatted"/>
+    <w:basedOn w:val="Normal"/>
+    <w:link w:val="HTMLPreformattedChar"/>
+    <w:uiPriority w:val="99"/>
+    <w:semiHidden/>
+    <w:unhideWhenUsed/>
+    <w:rsid w:val="00A8291B"/>
+    <w:pPr>
+      <w:pBdr>
+        <w:top w:val="none" w:sz="0" w:space="0" w:color="auto"/>
+        <w:left w:val="none" w:sz="0" w:space="0" w:color="auto"/>
+        <w:bottom w:val="none" w:sz="0" w:space="0" w:color="auto"/>
+        <w:right w:val="none" w:sz="0" w:space="0" w:color="auto"/>
+        <w:between w:val="none" w:sz="0" w:space="0" w:color="auto"/>
+        <w:bar w:val="none" w:sz="0" w:color="auto"/>
+      </w:pBdr>
+      <w:tabs>
+        <w:tab w:val="left" w:pos="916"/>
+        <w:tab w:val="left" w:pos="1832"/>
+        <w:tab w:val="left" w:pos="2748"/>
+        <w:tab w:val="left" w:pos="3664"/>
+        <w:tab w:val="left" w:pos="4580"/>
+        <w:tab w:val="left" w:pos="5496"/>
+        <w:tab w:val="left" w:pos="6412"/>
+        <w:tab w:val="left" w:pos="7328"/>
+        <w:tab w:val="left" w:pos="8244"/>
+        <w:tab w:val="left" w:pos="9160"/>
+        <w:tab w:val="left" w:pos="10076"/>
+        <w:tab w:val="left" w:pos="10992"/>
+        <w:tab w:val="left" w:pos="11908"/>
+        <w:tab w:val="left" w:pos="12824"/>
+        <w:tab w:val="left" w:pos="13740"/>
+        <w:tab w:val="left" w:pos="14656"/>
+      </w:tabs>
+    </w:pPr>
+    <w:rPr>
+      <w:rFonts w:ascii="Courier New" w:eastAsia="Times New Roman" w:hAnsi="Courier New" w:cs="Courier New"/>
+      <w:sz w:val="20"/>
+      <w:szCs w:val="20"/>
+      <w:bdr w:val="none" w:sz="0" w:space="0" w:color="auto"/>
+      <w:lang w:bidi="he-IL"/>
+    </w:rPr>
+  </w:style>
+  <w:style w:type="character" w:customStyle="1" w:styleId="HTMLPreformattedChar">
+    <w:name w:val="HTML Preformatted Char"/>
+    <w:basedOn w:val="DefaultParagraphFont"/>
+    <w:link w:val="HTMLPreformatted"/>
+    <w:uiPriority w:val="99"/>
+    <w:semiHidden/>
+    <w:rsid w:val="00A8291B"/>
+    <w:rPr>
+      <w:rFonts w:ascii="Courier New" w:eastAsia="Times New Roman" w:hAnsi="Courier New" w:cs="Courier New"/>
+      <w:sz w:val="20"/>
+      <w:szCs w:val="20"/>
+    </w:rPr>
+  </w:style>
+  <w:style w:type="character" w:styleId="HTMLCode">
+    <w:name w:val="HTML Code"/>
+    <w:basedOn w:val="DefaultParagraphFont"/>
+    <w:uiPriority w:val="99"/>
+    <w:semiHidden/>
+    <w:unhideWhenUsed/>
+    <w:rsid w:val="00A8291B"/>
+    <w:rPr>
+      <w:rFonts w:ascii="Courier New" w:eastAsia="Times New Roman" w:hAnsi="Courier New" w:cs="Courier New"/>
+      <w:sz w:val="20"/>
+      <w:szCs w:val="20"/>
+    </w:rPr>
+  </w:style>
+  <w:style w:type="paragraph" w:customStyle="1" w:styleId="CopyTextGray10pt">
+    <w:name w:val="Copy Text Gray 10pt"/>
+    <w:rsid w:val="00CE3A54"/>
+    <w:pPr>
+      <w:widowControl w:val="0"/>
+      <w:pBdr>
+        <w:top w:val="nil"/>
+        <w:left w:val="nil"/>
+        <w:bottom w:val="nil"/>
+        <w:right w:val="nil"/>
+        <w:between w:val="nil"/>
+        <w:bar w:val="nil"/>
+      </w:pBdr>
+      <w:spacing w:before="13" w:after="0" w:line="285" w:lineRule="auto"/>
+      <w:ind w:left="20" w:right="1"/>
+    </w:pPr>
+    <w:rPr>
+      <w:rFonts w:ascii="Source Sans Pro" w:eastAsia="Arial Unicode MS" w:hAnsi="Source Sans Pro" w:cs="Arial Unicode MS"/>
+      <w:color w:val="A7A9AC"/>
+      <w:sz w:val="20"/>
+      <w:szCs w:val="20"/>
+      <w:u w:color="A7A9AC"/>
+      <w:bdr w:val="nil"/>
+      <w:lang w:eastAsia="de-DE" w:bidi="ar-SA"/>
+    </w:rPr>
+  </w:style>
+  <w:style w:type="table" w:styleId="TableGrid">
+    <w:name w:val="Table Grid"/>
+    <w:basedOn w:val="TableNormal"/>
+    <w:uiPriority w:val="39"/>
+    <w:rsid w:val="00831B13"/>
+    <w:pPr>
+      <w:spacing w:after="0" w:line="240" w:lineRule="auto"/>
+    </w:pPr>
+    <w:tblPr>
+      <w:tblBorders>
+        <w:top w:val="single" w:sz="4" w:space="0" w:color="auto"/>
+        <w:left w:val="single" w:sz="4" w:space="0" w:color="auto"/>
+        <w:bottom w:val="single" w:sz="4" w:space="0" w:color="auto"/>
+        <w:right w:val="single" w:sz="4" w:space="0" w:color="auto"/>
+        <w:insideH w:val="single" w:sz="4" w:space="0" w:color="auto"/>
+        <w:insideV w:val="single" w:sz="4" w:space="0" w:color="auto"/>
+      </w:tblBorders>
+    </w:tblPr>
   </w:style>
 </w:styles>
 </file>
@@ -529,23 +1546,6 @@
         <a:font script="Viet" typeface="Times New Roman"/>
         <a:font script="Uigh" typeface="Microsoft Uighur"/>
         <a:font script="Geor" typeface="Sylfaen"/>
-        <a:font script="Armn" typeface="Arial"/>
-        <a:font script="Bugi" typeface="Leelawadee UI"/>
-        <a:font script="Bopo" typeface="Microsoft JhengHei"/>
-        <a:font script="Java" typeface="Javanese Text"/>
-        <a:font script="Lisu" typeface="Segoe UI"/>
-        <a:font script="Mymr" typeface="Myanmar Text"/>
-        <a:font script="Nkoo" typeface="Ebrima"/>
-        <a:font script="Olck" typeface="Nirmala UI"/>
-        <a:font script="Osma" typeface="Ebrima"/>
-        <a:font script="Phag" typeface="Phagspa"/>
-        <a:font script="Syrn" typeface="Estrangelo Edessa"/>
-        <a:font script="Syrj" typeface="Estrangelo Edessa"/>
-        <a:font script="Syre" typeface="Estrangelo Edessa"/>
-        <a:font script="Sora" typeface="Nirmala UI"/>
-        <a:font script="Tale" typeface="Microsoft Tai Le"/>
-        <a:font script="Talu" typeface="Microsoft New Tai Lue"/>
-        <a:font script="Tfng" typeface="Ebrima"/>
       </a:majorFont>
       <a:minorFont>
         <a:latin typeface="Calibri" panose="020F0502020204030204"/>
@@ -581,23 +1581,6 @@
         <a:font script="Viet" typeface="Arial"/>
         <a:font script="Uigh" typeface="Microsoft Uighur"/>
         <a:font script="Geor" typeface="Sylfaen"/>
-        <a:font script="Armn" typeface="Arial"/>
-        <a:font script="Bugi" typeface="Leelawadee UI"/>
-        <a:font script="Bopo" typeface="Microsoft JhengHei"/>
-        <a:font script="Java" typeface="Javanese Text"/>
-        <a:font script="Lisu" typeface="Segoe UI"/>
-        <a:font script="Mymr" typeface="Myanmar Text"/>
-        <a:font script="Nkoo" typeface="Ebrima"/>
-        <a:font script="Olck" typeface="Nirmala UI"/>
-        <a:font script="Osma" typeface="Ebrima"/>
-        <a:font script="Phag" typeface="Phagspa"/>
-        <a:font script="Syrn" typeface="Estrangelo Edessa"/>
-        <a:font script="Syrj" typeface="Estrangelo Edessa"/>
-        <a:font script="Syre" typeface="Estrangelo Edessa"/>
-        <a:font script="Sora" typeface="Nirmala UI"/>
-        <a:font script="Tale" typeface="Microsoft Tai Le"/>
-        <a:font script="Talu" typeface="Microsoft New Tai Lue"/>
-        <a:font script="Tfng" typeface="Ebrima"/>
       </a:minorFont>
     </a:fontScheme>
     <a:fmtScheme name="Office">
@@ -738,7 +1721,23 @@
       </a:bgFillStyleLst>
     </a:fmtScheme>
   </a:themeElements>
-  <a:objectDefaults/>
+  <a:objectDefaults>
+    <a:lnDef>
+      <a:spPr>
+        <a:noFill/>
+        <a:ln w="28803" cap="flat">
+          <a:solidFill>
+            <a:srgbClr val="5C5B5C"/>
+          </a:solidFill>
+          <a:prstDash val="solid"/>
+          <a:round/>
+        </a:ln>
+        <a:effectLst/>
+      </a:spPr>
+      <a:bodyPr/>
+      <a:lstStyle/>
+    </a:lnDef>
+  </a:objectDefaults>
   <a:extraClrSchemeLst/>
   <a:extLst>
     <a:ext uri="{05A4C25C-085E-4340-85A3-A5531E510DB2}">
@@ -746,4 +1745,16 @@
     </a:ext>
   </a:extLst>
 </a:theme>
+</file>
+
+<file path=customXml/item1.xml><?xml version="1.0" encoding="utf-8"?>
+<b:Sources xmlns:b="http://schemas.openxmlformats.org/officeDocument/2006/bibliography" xmlns="http://schemas.openxmlformats.org/officeDocument/2006/bibliography" SelectedStyle="\APASixthEditionOfficeOnline.xsl" StyleName="APA" Version="6"/>
+</file>
+
+<file path=customXml/itemProps1.xml><?xml version="1.0" encoding="utf-8"?>
+<ds:datastoreItem xmlns:ds="http://schemas.openxmlformats.org/officeDocument/2006/customXml" ds:itemID="{BE52F2D5-BEE8-0F42-A63F-6FA3E96FC238}">
+  <ds:schemaRefs>
+    <ds:schemaRef ds:uri="http://schemas.openxmlformats.org/officeDocument/2006/bibliography"/>
+  </ds:schemaRefs>
+</ds:datastoreItem>
 </file>
</xml_diff>